<commit_message>
- update don nhap hoc
</commit_message>
<xml_diff>
--- a/DonNhaphoc.docx
+++ b/DonNhaphoc.docx
@@ -1,6 +1,6 @@
 
 <file path=word/document.xml><?xml version="1.0" encoding="utf-8"?>
-<w:document xmlns:wpc="http://schemas.microsoft.com/office/word/2010/wordprocessingCanvas" xmlns:cx="http://schemas.microsoft.com/office/drawing/2014/chartex" xmlns:cx1="http://schemas.microsoft.com/office/drawing/2015/9/8/chartex" xmlns:cx2="http://schemas.microsoft.com/office/drawing/2015/10/21/chartex" xmlns:cx3="http://schemas.microsoft.com/office/drawing/2016/5/9/chartex" xmlns:cx4="http://schemas.microsoft.com/office/drawing/2016/5/10/chartex" xmlns:cx5="http://schemas.microsoft.com/office/drawing/2016/5/11/chartex" xmlns:cx6="http://schemas.microsoft.com/office/drawing/2016/5/12/chartex" xmlns:cx7="http://schemas.microsoft.com/office/drawing/2016/5/13/chartex" xmlns:cx8="http://schemas.microsoft.com/office/drawing/2016/5/14/chartex" xmlns:mc="http://schemas.openxmlformats.org/markup-compatibility/2006" xmlns:aink="http://schemas.microsoft.com/office/drawing/2016/ink" xmlns:am3d="http://schemas.microsoft.com/office/drawing/2017/model3d" xmlns:o="urn:schemas-microsoft-com:office:office" xmlns:r="http://schemas.openxmlformats.org/officeDocument/2006/relationships" xmlns:m="http://schemas.openxmlformats.org/officeDocument/2006/math" xmlns:v="urn:schemas-microsoft-com:vml" xmlns:wp14="http://schemas.microsoft.com/office/word/2010/wordprocessingDrawing" xmlns:wp="http://schemas.openxmlformats.org/drawingml/2006/wordprocessingDrawing" xmlns:w10="urn:schemas-microsoft-com:office:word" xmlns:w="http://schemas.openxmlformats.org/wordprocessingml/2006/main" xmlns:w14="http://schemas.microsoft.com/office/word/2010/wordml" xmlns:w15="http://schemas.microsoft.com/office/word/2012/wordml" xmlns:w16cex="http://schemas.microsoft.com/office/word/2018/wordml/cex" xmlns:w16cid="http://schemas.microsoft.com/office/word/2016/wordml/cid" xmlns:w16="http://schemas.microsoft.com/office/word/2018/wordml" xmlns:w16sdtdh="http://schemas.microsoft.com/office/word/2020/wordml/sdtdatahash" xmlns:w16se="http://schemas.microsoft.com/office/word/2015/wordml/symex" xmlns:wpg="http://schemas.microsoft.com/office/word/2010/wordprocessingGroup" xmlns:wpi="http://schemas.microsoft.com/office/word/2010/wordprocessingInk" xmlns:wne="http://schemas.microsoft.com/office/word/2006/wordml" xmlns:wps="http://schemas.microsoft.com/office/word/2010/wordprocessingShape" mc:Ignorable="w14 w15 w16se w16cid w16 w16cex w16sdtdh wp14">
+<w:document xmlns:wpc="http://schemas.microsoft.com/office/word/2010/wordprocessingCanvas" xmlns:mo="http://schemas.microsoft.com/office/mac/office/2008/main" xmlns:mc="http://schemas.openxmlformats.org/markup-compatibility/2006" xmlns:mv="urn:schemas-microsoft-com:mac:vml" xmlns:o="urn:schemas-microsoft-com:office:office" xmlns:r="http://schemas.openxmlformats.org/officeDocument/2006/relationships" xmlns:m="http://schemas.openxmlformats.org/officeDocument/2006/math" xmlns:v="urn:schemas-microsoft-com:vml" xmlns:wp14="http://schemas.microsoft.com/office/word/2010/wordprocessingDrawing" xmlns:wp="http://schemas.openxmlformats.org/drawingml/2006/wordprocessingDrawing" xmlns:w10="urn:schemas-microsoft-com:office:word" xmlns:w="http://schemas.openxmlformats.org/wordprocessingml/2006/main" xmlns:w14="http://schemas.microsoft.com/office/word/2010/wordml" xmlns:w15="http://schemas.microsoft.com/office/word/2012/wordml" xmlns:wpg="http://schemas.microsoft.com/office/word/2010/wordprocessingGroup" xmlns:wpi="http://schemas.microsoft.com/office/word/2010/wordprocessingInk" xmlns:wne="http://schemas.microsoft.com/office/word/2006/wordml" xmlns:wps="http://schemas.microsoft.com/office/word/2010/wordprocessingShape" mc:Ignorable="w14 w15 wp14">
   <w:body>
     <w:tbl>
       <w:tblPr>
@@ -184,6 +184,7 @@
         <w:adjustRightInd w:val="0"/>
         <w:ind w:right="-630"/>
         <w:jc w:val="center"/>
+        <w:outlineLvl w:val="0"/>
         <w:rPr>
           <w:rFonts w:ascii="Lora" w:hAnsi="Lora"/>
           <w:b/>
@@ -200,7 +201,7 @@
           <w:sz w:val="20"/>
           <w:szCs w:val="20"/>
         </w:rPr>
-        <w:t>NĂM HỌC 20</w:t>
+        <w:t xml:space="preserve">NĂM HỌC </w:t>
       </w:r>
       <w:r>
         <w:rPr>
@@ -211,17 +212,7 @@
           <w:sz w:val="20"/>
           <w:szCs w:val="20"/>
         </w:rPr>
-        <w:t>22</w:t>
-      </w:r>
-      <w:r>
-        <w:rPr>
-          <w:rFonts w:ascii="Lora" w:hAnsi="Lora"/>
-          <w:b/>
-          <w:bCs/>
-          <w:sz w:val="20"/>
-          <w:szCs w:val="20"/>
-        </w:rPr>
-        <w:t xml:space="preserve"> – 20</w:t>
+        <w:t>now_year</w:t>
       </w:r>
       <w:r>
         <w:rPr>
@@ -232,7 +223,28 @@
           <w:sz w:val="20"/>
           <w:szCs w:val="20"/>
         </w:rPr>
-        <w:t>23</w:t>
+        <w:t xml:space="preserve"> </w:t>
+      </w:r>
+      <w:r>
+        <w:rPr>
+          <w:rFonts w:ascii="Lora" w:hAnsi="Lora"/>
+          <w:b/>
+          <w:bCs/>
+          <w:sz w:val="20"/>
+          <w:szCs w:val="20"/>
+        </w:rPr>
+        <w:t xml:space="preserve">– </w:t>
+      </w:r>
+      <w:r>
+        <w:rPr>
+          <w:rFonts w:ascii="Lora" w:hAnsi="Lora"/>
+          <w:b/>
+          <w:bCs/>
+          <w:color w:val="FF0000"/>
+          <w:sz w:val="20"/>
+          <w:szCs w:val="20"/>
+        </w:rPr>
+        <w:t>next_year_top</w:t>
       </w:r>
     </w:p>
     <w:p>
@@ -242,6 +254,7 @@
         <w:adjustRightInd w:val="0"/>
         <w:ind w:right="-630"/>
         <w:jc w:val="center"/>
+        <w:outlineLvl w:val="0"/>
         <w:rPr>
           <w:rFonts w:ascii="Lora" w:hAnsi="Lora"/>
           <w:sz w:val="8"/>
@@ -278,6 +291,7 @@
         <w:spacing w:line="360" w:lineRule="auto"/>
         <w:ind w:right="-630"/>
         <w:jc w:val="center"/>
+        <w:outlineLvl w:val="0"/>
         <w:rPr>
           <w:rFonts w:ascii="Lora" w:hAnsi="Lora"/>
           <w:b/>
@@ -425,7 +439,7 @@
                 <w:szCs w:val="20"/>
                 <w:lang w:eastAsia="vi-VN"/>
               </w:rPr>
-              <w:t>BÙI THỊ THÚY AN</w:t>
+              <w:t>full_name</w:t>
             </w:r>
           </w:p>
         </w:tc>
@@ -507,7 +521,7 @@
                 <w:szCs w:val="20"/>
                 <w:lang w:eastAsia="vi-VN"/>
               </w:rPr>
-              <w:t>Nữ</w:t>
+              <w:t>gender</w:t>
             </w:r>
           </w:p>
         </w:tc>
@@ -556,20 +570,7 @@
           <w:szCs w:val="20"/>
           <w:lang w:eastAsia="vi-VN"/>
         </w:rPr>
-        <w:t>10/01/2007</w:t>
-      </w:r>
-      <w:r>
-        <w:rPr>
-          <w:rStyle w:val="CharChar"/>
-          <w:rFonts w:ascii="Lora" w:hAnsi="Lora"/>
-          <w:b/>
-          <w:bCs/>
-          <w:color w:val="FF0000"/>
-          <w:sz w:val="20"/>
-          <w:szCs w:val="20"/>
-          <w:lang w:eastAsia="vi-VN"/>
-        </w:rPr>
-        <w:tab/>
+        <w:t>birthday</w:t>
       </w:r>
     </w:p>
     <w:p>
@@ -639,7 +640,7 @@
           <w:szCs w:val="20"/>
           <w:lang w:eastAsia="vi-VN"/>
         </w:rPr>
-        <w:t>THÀNH PHỐ HỒ CHÍ MINH</w:t>
+        <w:t>province</w:t>
       </w:r>
     </w:p>
     <w:p>
@@ -689,7 +690,7 @@
           <w:szCs w:val="20"/>
           <w:lang w:eastAsia="vi-VN"/>
         </w:rPr>
-        <w:t>123 Đường XYZ, Phường 7, Quận Tân Bình, TP. Hồ Chí Minh</w:t>
+        <w:t>contact_full_address</w:t>
       </w:r>
     </w:p>
     <w:p>
@@ -743,35 +744,13 @@
           <w:szCs w:val="20"/>
           <w:lang w:eastAsia="vi-VN"/>
         </w:rPr>
-        <w:t>0987654321</w:t>
+        <w:t>phone_contact</w:t>
       </w:r>
     </w:p>
     <w:p>
       <w:pPr>
         <w:pStyle w:val="BodyText"/>
         <w:spacing w:after="0" w:line="276" w:lineRule="auto"/>
-        <w:rPr>
-          <w:rStyle w:val="BodyTextChar"/>
-          <w:rFonts w:ascii="Lora" w:hAnsi="Lora"/>
-          <w:iCs/>
-          <w:sz w:val="20"/>
-          <w:szCs w:val="20"/>
-          <w:lang w:eastAsia="vi-VN"/>
-        </w:rPr>
-      </w:pPr>
-      <w:r>
-        <w:rPr>
-          <w:rStyle w:val="BodyTextChar"/>
-          <w:rFonts w:ascii="Lora" w:hAnsi="Lora"/>
-          <w:iCs/>
-          <w:color w:val="000000"/>
-          <w:sz w:val="20"/>
-          <w:szCs w:val="20"/>
-          <w:lang w:eastAsia="vi-VN"/>
-        </w:rPr>
-        <w:t xml:space="preserve">Năm học 2021 – 2022, em đã học lớp 9 hệ </w:t>
-      </w:r>
-      <w:r>
         <w:rPr>
           <w:rStyle w:val="BodyTextChar"/>
           <w:rFonts w:ascii="Lora" w:hAnsi="Lora"/>
@@ -783,7 +762,18 @@
           <w:szCs w:val="20"/>
           <w:lang w:eastAsia="vi-VN"/>
         </w:rPr>
-        <w:t>C</w:t>
+      </w:pPr>
+      <w:r>
+        <w:rPr>
+          <w:rStyle w:val="BodyTextChar"/>
+          <w:rFonts w:ascii="Lora" w:hAnsi="Lora"/>
+          <w:iCs/>
+          <w:color w:val="000000"/>
+          <w:sz w:val="20"/>
+          <w:szCs w:val="20"/>
+          <w:lang w:eastAsia="vi-VN"/>
+        </w:rPr>
+        <w:t xml:space="preserve">Năm học 2021 – 2022, em đã học lớp 9 hệ </w:t>
       </w:r>
       <w:r>
         <w:rPr>
@@ -797,7 +787,7 @@
           <w:szCs w:val="20"/>
           <w:lang w:eastAsia="vi-VN"/>
         </w:rPr>
-        <w:t>ông lập</w:t>
+        <w:t>school_type</w:t>
       </w:r>
       <w:r>
         <w:rPr>
@@ -823,7 +813,7 @@
           <w:szCs w:val="20"/>
           <w:lang w:eastAsia="vi-VN"/>
         </w:rPr>
-        <w:t>THCS Huỳnh Văn Nghệ, quận Bình Tân.</w:t>
+        <w:t>school_name</w:t>
       </w:r>
       <w:r>
         <w:rPr>
@@ -837,6 +827,20 @@
           <w:szCs w:val="20"/>
           <w:lang w:eastAsia="vi-VN"/>
         </w:rPr>
+        <w:t>.</w:t>
+      </w:r>
+      <w:r>
+        <w:rPr>
+          <w:rStyle w:val="BodyTextChar"/>
+          <w:rFonts w:ascii="Lora" w:hAnsi="Lora"/>
+          <w:b/>
+          <w:bCs/>
+          <w:iCs/>
+          <w:color w:val="FF0000"/>
+          <w:sz w:val="20"/>
+          <w:szCs w:val="20"/>
+          <w:lang w:eastAsia="vi-VN"/>
+        </w:rPr>
         <w:t xml:space="preserve"> </w:t>
       </w:r>
     </w:p>
@@ -862,7 +866,29 @@
           <w:szCs w:val="20"/>
           <w:lang w:eastAsia="vi-VN"/>
         </w:rPr>
-        <w:t>Ngoại ngữ: Tiếng Anh.</w:t>
+        <w:t xml:space="preserve">Ngoại ngữ: </w:t>
+      </w:r>
+      <w:r>
+        <w:rPr>
+          <w:rStyle w:val="BodyTextChar"/>
+          <w:rFonts w:ascii="Lora" w:hAnsi="Lora"/>
+          <w:iCs/>
+          <w:sz w:val="20"/>
+          <w:szCs w:val="20"/>
+          <w:lang w:eastAsia="vi-VN"/>
+        </w:rPr>
+        <w:t>other_language</w:t>
+      </w:r>
+      <w:r>
+        <w:rPr>
+          <w:rStyle w:val="BodyTextChar"/>
+          <w:rFonts w:ascii="Lora" w:hAnsi="Lora"/>
+          <w:iCs/>
+          <w:sz w:val="20"/>
+          <w:szCs w:val="20"/>
+          <w:lang w:eastAsia="vi-VN"/>
+        </w:rPr>
+        <w:t>.</w:t>
       </w:r>
       <w:r>
         <w:rPr>
@@ -880,6 +906,7 @@
       <w:pPr>
         <w:pStyle w:val="BodyText"/>
         <w:spacing w:after="0" w:line="276" w:lineRule="auto"/>
+        <w:outlineLvl w:val="0"/>
         <w:rPr>
           <w:rStyle w:val="BodyTextChar"/>
           <w:rFonts w:ascii="Lora" w:hAnsi="Lora"/>
@@ -915,15 +942,15 @@
         <w:tblLook w:val="04A0" w:firstRow="1" w:lastRow="0" w:firstColumn="1" w:lastColumn="0" w:noHBand="0" w:noVBand="1"/>
       </w:tblPr>
       <w:tblGrid>
-        <w:gridCol w:w="1350"/>
-        <w:gridCol w:w="940"/>
-        <w:gridCol w:w="1064"/>
-        <w:gridCol w:w="1064"/>
-        <w:gridCol w:w="802"/>
-        <w:gridCol w:w="1326"/>
-        <w:gridCol w:w="1064"/>
-        <w:gridCol w:w="1064"/>
-        <w:gridCol w:w="1064"/>
+        <w:gridCol w:w="1293"/>
+        <w:gridCol w:w="926"/>
+        <w:gridCol w:w="1042"/>
+        <w:gridCol w:w="1055"/>
+        <w:gridCol w:w="757"/>
+        <w:gridCol w:w="1281"/>
+        <w:gridCol w:w="1128"/>
+        <w:gridCol w:w="1128"/>
+        <w:gridCol w:w="1128"/>
       </w:tblGrid>
       <w:tr>
         <w:tc>
@@ -1272,7 +1299,7 @@
                 <w:szCs w:val="20"/>
                 <w:lang w:eastAsia="vi-VN"/>
               </w:rPr>
-              <w:t>Điểm</w:t>
+              <w:t>Toan0</w:t>
             </w:r>
           </w:p>
         </w:tc>
@@ -1309,7 +1336,7 @@
                 <w:szCs w:val="20"/>
                 <w:lang w:eastAsia="vi-VN"/>
               </w:rPr>
-              <w:t>Điểm</w:t>
+              <w:t>Math1</w:t>
             </w:r>
           </w:p>
         </w:tc>
@@ -1346,7 +1373,7 @@
                 <w:szCs w:val="20"/>
                 <w:lang w:eastAsia="vi-VN"/>
               </w:rPr>
-              <w:t>Điểm</w:t>
+              <w:t xml:space="preserve"> Math2</w:t>
             </w:r>
           </w:p>
         </w:tc>
@@ -1439,7 +1466,7 @@
                 <w:szCs w:val="20"/>
                 <w:lang w:eastAsia="vi-VN"/>
               </w:rPr>
-              <w:t>Điểm</w:t>
+              <w:t>Dia0</w:t>
             </w:r>
           </w:p>
         </w:tc>
@@ -1475,7 +1502,7 @@
                 <w:szCs w:val="20"/>
                 <w:lang w:eastAsia="vi-VN"/>
               </w:rPr>
-              <w:t>Điểm</w:t>
+              <w:t>Dia1</w:t>
             </w:r>
           </w:p>
         </w:tc>
@@ -1511,7 +1538,7 @@
                 <w:szCs w:val="20"/>
                 <w:lang w:eastAsia="vi-VN"/>
               </w:rPr>
-              <w:t>Điểm</w:t>
+              <w:t>Dia2</w:t>
             </w:r>
           </w:p>
         </w:tc>
@@ -1582,7 +1609,7 @@
                 <w:szCs w:val="20"/>
                 <w:lang w:eastAsia="vi-VN"/>
               </w:rPr>
-              <w:t>Điểm</w:t>
+              <w:t>Ly0</w:t>
             </w:r>
           </w:p>
         </w:tc>
@@ -1619,7 +1646,7 @@
                 <w:szCs w:val="20"/>
                 <w:lang w:eastAsia="vi-VN"/>
               </w:rPr>
-              <w:t>Điểm</w:t>
+              <w:t>Ly1</w:t>
             </w:r>
           </w:p>
         </w:tc>
@@ -1656,7 +1683,7 @@
                 <w:szCs w:val="20"/>
                 <w:lang w:eastAsia="vi-VN"/>
               </w:rPr>
-              <w:t>Điểm</w:t>
+              <w:t>Physics2</w:t>
             </w:r>
           </w:p>
         </w:tc>
@@ -1747,7 +1774,7 @@
                 <w:szCs w:val="20"/>
                 <w:lang w:eastAsia="vi-VN"/>
               </w:rPr>
-              <w:t>Điểm</w:t>
+              <w:t>Anh0</w:t>
             </w:r>
           </w:p>
         </w:tc>
@@ -1783,7 +1810,7 @@
                 <w:szCs w:val="20"/>
                 <w:lang w:eastAsia="vi-VN"/>
               </w:rPr>
-              <w:t>Điểm</w:t>
+              <w:t>Anh1</w:t>
             </w:r>
           </w:p>
         </w:tc>
@@ -1819,7 +1846,7 @@
                 <w:szCs w:val="20"/>
                 <w:lang w:eastAsia="vi-VN"/>
               </w:rPr>
-              <w:t>Điểm</w:t>
+              <w:t>Anh2</w:t>
             </w:r>
           </w:p>
         </w:tc>
@@ -1890,7 +1917,7 @@
                 <w:szCs w:val="20"/>
                 <w:lang w:eastAsia="vi-VN"/>
               </w:rPr>
-              <w:t>Điểm</w:t>
+              <w:t>Hoa0</w:t>
             </w:r>
           </w:p>
         </w:tc>
@@ -1927,7 +1954,7 @@
                 <w:szCs w:val="20"/>
                 <w:lang w:eastAsia="vi-VN"/>
               </w:rPr>
-              <w:t>Điểm</w:t>
+              <w:t>Hoa1</w:t>
             </w:r>
           </w:p>
         </w:tc>
@@ -1964,7 +1991,7 @@
                 <w:szCs w:val="20"/>
                 <w:lang w:eastAsia="vi-VN"/>
               </w:rPr>
-              <w:t>Điểm</w:t>
+              <w:t>Hoa2</w:t>
             </w:r>
           </w:p>
         </w:tc>
@@ -2057,7 +2084,7 @@
                 <w:szCs w:val="20"/>
                 <w:lang w:eastAsia="vi-VN"/>
               </w:rPr>
-              <w:t>Điểm</w:t>
+              <w:t>CongDan0</w:t>
             </w:r>
           </w:p>
         </w:tc>
@@ -2093,7 +2120,7 @@
                 <w:szCs w:val="20"/>
                 <w:lang w:eastAsia="vi-VN"/>
               </w:rPr>
-              <w:t>Điểm</w:t>
+              <w:t>CongDan1</w:t>
             </w:r>
           </w:p>
         </w:tc>
@@ -2129,7 +2156,7 @@
                 <w:szCs w:val="20"/>
                 <w:lang w:eastAsia="vi-VN"/>
               </w:rPr>
-              <w:t>Điểm</w:t>
+              <w:t>CongDan2</w:t>
             </w:r>
           </w:p>
         </w:tc>
@@ -2200,7 +2227,7 @@
                 <w:szCs w:val="20"/>
                 <w:lang w:eastAsia="vi-VN"/>
               </w:rPr>
-              <w:t>Điểm</w:t>
+              <w:t>Sinh0</w:t>
             </w:r>
           </w:p>
         </w:tc>
@@ -2237,7 +2264,7 @@
                 <w:szCs w:val="20"/>
                 <w:lang w:eastAsia="vi-VN"/>
               </w:rPr>
-              <w:t>Điểm</w:t>
+              <w:t>Sinh1</w:t>
             </w:r>
           </w:p>
         </w:tc>
@@ -2274,7 +2301,7 @@
                 <w:szCs w:val="20"/>
                 <w:lang w:eastAsia="vi-VN"/>
               </w:rPr>
-              <w:t>Điểm</w:t>
+              <w:t>Sinh2</w:t>
             </w:r>
           </w:p>
         </w:tc>
@@ -2367,7 +2394,7 @@
                 <w:szCs w:val="20"/>
                 <w:lang w:eastAsia="vi-VN"/>
               </w:rPr>
-              <w:t>Điểm</w:t>
+              <w:t>Nghe0</w:t>
             </w:r>
           </w:p>
         </w:tc>
@@ -2403,7 +2430,7 @@
                 <w:szCs w:val="20"/>
                 <w:lang w:eastAsia="vi-VN"/>
               </w:rPr>
-              <w:t>Điểm</w:t>
+              <w:t>Nghe1</w:t>
             </w:r>
           </w:p>
         </w:tc>
@@ -2439,7 +2466,7 @@
                 <w:szCs w:val="20"/>
                 <w:lang w:eastAsia="vi-VN"/>
               </w:rPr>
-              <w:t>Điểm</w:t>
+              <w:t>Nghe2</w:t>
             </w:r>
           </w:p>
         </w:tc>
@@ -2510,7 +2537,7 @@
                 <w:szCs w:val="20"/>
                 <w:lang w:eastAsia="vi-VN"/>
               </w:rPr>
-              <w:t>Điểm</w:t>
+              <w:t>Van0</w:t>
             </w:r>
           </w:p>
         </w:tc>
@@ -2547,7 +2574,7 @@
                 <w:szCs w:val="20"/>
                 <w:lang w:eastAsia="vi-VN"/>
               </w:rPr>
-              <w:t>Điểm</w:t>
+              <w:t>Van1</w:t>
             </w:r>
           </w:p>
         </w:tc>
@@ -2584,7 +2611,7 @@
                 <w:szCs w:val="20"/>
                 <w:lang w:eastAsia="vi-VN"/>
               </w:rPr>
-              <w:t>Điểm</w:t>
+              <w:t>Van2</w:t>
             </w:r>
           </w:p>
         </w:tc>
@@ -2691,7 +2718,7 @@
                 <w:szCs w:val="20"/>
                 <w:lang w:eastAsia="vi-VN"/>
               </w:rPr>
-              <w:t>Điểm</w:t>
+              <w:t>TrungB0</w:t>
             </w:r>
           </w:p>
         </w:tc>
@@ -2729,7 +2756,7 @@
                 <w:szCs w:val="20"/>
                 <w:lang w:eastAsia="vi-VN"/>
               </w:rPr>
-              <w:t>Điểm</w:t>
+              <w:t>TrungB1</w:t>
             </w:r>
           </w:p>
         </w:tc>
@@ -2767,8 +2794,10 @@
                 <w:szCs w:val="20"/>
                 <w:lang w:eastAsia="vi-VN"/>
               </w:rPr>
-              <w:t>Điểm</w:t>
-            </w:r>
+              <w:t>TrungB2</w:t>
+            </w:r>
+            <w:bookmarkStart w:id="0" w:name="_GoBack"/>
+            <w:bookmarkEnd w:id="0"/>
           </w:p>
         </w:tc>
       </w:tr>
@@ -2836,7 +2865,7 @@
                 <w:szCs w:val="20"/>
                 <w:lang w:eastAsia="vi-VN"/>
               </w:rPr>
-              <w:t>Điểm</w:t>
+              <w:t>Su0</w:t>
             </w:r>
           </w:p>
         </w:tc>
@@ -2871,7 +2900,7 @@
                 <w:szCs w:val="20"/>
                 <w:lang w:eastAsia="vi-VN"/>
               </w:rPr>
-              <w:t>Điểm</w:t>
+              <w:t>Su1</w:t>
             </w:r>
           </w:p>
         </w:tc>
@@ -2906,7 +2935,7 @@
                 <w:szCs w:val="20"/>
                 <w:lang w:eastAsia="vi-VN"/>
               </w:rPr>
-              <w:t>Điểm</w:t>
+              <w:t>Su2</w:t>
             </w:r>
           </w:p>
         </w:tc>
@@ -3076,7 +3105,7 @@
           <w:szCs w:val="20"/>
           <w:lang w:eastAsia="vi-VN"/>
         </w:rPr>
-        <w:t>Khá.</w:t>
+        <w:t>ranked</w:t>
       </w:r>
       <w:r>
         <w:rPr>
@@ -3113,34 +3142,11 @@
           <w:szCs w:val="20"/>
           <w:lang w:eastAsia="vi-VN"/>
         </w:rPr>
-        <w:t>Tốt.</w:t>
+        <w:t>conduct</w:t>
       </w:r>
     </w:p>
     <w:p>
       <w:pPr>
-        <w:pStyle w:val="BodyText"/>
-        <w:spacing w:after="0" w:line="276" w:lineRule="auto"/>
-        <w:rPr>
-          <w:rStyle w:val="BodyTextChar"/>
-          <w:rFonts w:ascii="Lora" w:hAnsi="Lora"/>
-          <w:iCs/>
-          <w:sz w:val="20"/>
-          <w:szCs w:val="20"/>
-          <w:lang w:eastAsia="vi-VN"/>
-        </w:rPr>
-      </w:pPr>
-      <w:r>
-        <w:rPr>
-          <w:rStyle w:val="BodyTextChar"/>
-          <w:rFonts w:ascii="Lora" w:hAnsi="Lora"/>
-          <w:iCs/>
-          <w:sz w:val="20"/>
-          <w:szCs w:val="20"/>
-          <w:lang w:eastAsia="vi-VN"/>
-        </w:rPr>
-        <w:t xml:space="preserve">Đã trúng tuyển vào lớp 10 hệ Công lập. Tổng điểm xét tuyển: </w:t>
-      </w:r>
-      <w:r>
         <w:rPr>
           <w:rStyle w:val="BodyTextChar"/>
           <w:rFonts w:ascii="Lora" w:hAnsi="Lora"/>
@@ -3152,7 +3158,45 @@
           <w:szCs w:val="20"/>
           <w:lang w:eastAsia="vi-VN"/>
         </w:rPr>
-        <w:t>29 điểm.</w:t>
+      </w:pPr>
+      <w:r>
+        <w:rPr>
+          <w:rStyle w:val="BodyTextChar"/>
+          <w:rFonts w:ascii="Lora" w:hAnsi="Lora"/>
+          <w:iCs/>
+          <w:sz w:val="20"/>
+          <w:szCs w:val="20"/>
+          <w:lang w:eastAsia="vi-VN"/>
+        </w:rPr>
+        <w:t>Đã trúng tuyển vào lớp 10 hệ Công lập. Tổng điểm xét tuyển:</w:t>
+      </w:r>
+      <w:r>
+        <w:rPr>
+          <w:rStyle w:val="BodyTextChar"/>
+          <w:rFonts w:ascii="Lora" w:hAnsi="Lora"/>
+          <w:b/>
+          <w:bCs/>
+          <w:iCs/>
+          <w:color w:val="FF0000"/>
+          <w:sz w:val="20"/>
+          <w:szCs w:val="20"/>
+          <w:lang w:eastAsia="vi-VN"/>
+        </w:rPr>
+        <w:t xml:space="preserve"> </w:t>
+      </w:r>
+      <w:r>
+        <w:rPr>
+          <w:rStyle w:val="BodyTextChar"/>
+          <w:rFonts w:ascii="Lora" w:hAnsi="Lora"/>
+          <w:b/>
+          <w:bCs/>
+          <w:iCs/>
+          <w:color w:val="FF0000"/>
+          <w:sz w:val="20"/>
+          <w:szCs w:val="20"/>
+          <w:lang w:eastAsia="vi-VN"/>
+        </w:rPr>
+        <w:t>admission_test_score</w:t>
       </w:r>
     </w:p>
     <w:p>
@@ -3172,7 +3216,39 @@
           <w:sz w:val="20"/>
           <w:szCs w:val="20"/>
         </w:rPr>
-        <w:t>Kính xin Hiệu trưởng nhà trường cho em vào học lớp 10 trường THPT BÌNH HƯNG HÒA năm học 2022– 2023.</w:t>
+        <w:t xml:space="preserve">Kính xin Hiệu trưởng nhà trường cho em vào học lớp 10 trường THPT BÌNH HƯNG HÒA năm học </w:t>
+      </w:r>
+      <w:r>
+        <w:rPr>
+          <w:rFonts w:ascii="Lora" w:hAnsi="Lora"/>
+          <w:b/>
+          <w:bCs/>
+          <w:color w:val="FF0000"/>
+          <w:sz w:val="20"/>
+          <w:szCs w:val="20"/>
+        </w:rPr>
+        <w:t xml:space="preserve">now_year </w:t>
+      </w:r>
+      <w:r>
+        <w:rPr>
+          <w:rFonts w:ascii="Lora" w:hAnsi="Lora"/>
+          <w:b/>
+          <w:bCs/>
+          <w:sz w:val="20"/>
+          <w:szCs w:val="20"/>
+        </w:rPr>
+        <w:t xml:space="preserve">– </w:t>
+      </w:r>
+      <w:r>
+        <w:rPr>
+          <w:rFonts w:ascii="Lora" w:hAnsi="Lora"/>
+          <w:b/>
+          <w:bCs/>
+          <w:color w:val="FF0000"/>
+          <w:sz w:val="20"/>
+          <w:szCs w:val="20"/>
+        </w:rPr>
+        <w:t>next_year_top</w:t>
       </w:r>
     </w:p>
     <w:p>
@@ -3246,7 +3322,7 @@
           <w:sz w:val="20"/>
           <w:szCs w:val="20"/>
         </w:rPr>
-        <w:t>Lý – Hóa – Sinh – Sử – Tin</w:t>
+        <w:t>MonHocTuChon</w:t>
       </w:r>
       <w:r>
         <w:rPr>
@@ -3257,9 +3333,14 @@
           <w:sz w:val="20"/>
           <w:szCs w:val="20"/>
         </w:rPr>
-        <w:t>.</w:t>
-      </w:r>
-      <w:r>
+        <w:t xml:space="preserve"> </w:t>
+      </w:r>
+    </w:p>
+    <w:p>
+      <w:pPr>
+        <w:autoSpaceDE w:val="0"/>
+        <w:autoSpaceDN w:val="0"/>
+        <w:adjustRightInd w:val="0"/>
         <w:rPr>
           <w:rFonts w:ascii="Lora" w:hAnsi="Lora"/>
           <w:b/>
@@ -3268,14 +3349,24 @@
           <w:sz w:val="20"/>
           <w:szCs w:val="20"/>
         </w:rPr>
+      </w:pPr>
+      <w:r>
+        <w:rPr>
+          <w:rFonts w:ascii="Lora" w:hAnsi="Lora"/>
+          <w:sz w:val="20"/>
+          <w:szCs w:val="20"/>
+        </w:rPr>
+        <w:t>Đăng ký Chuyên đề học tập:</w:t>
+      </w:r>
+      <w:r>
+        <w:rPr>
+          <w:rFonts w:ascii="Lora" w:hAnsi="Lora"/>
+          <w:sz w:val="20"/>
+          <w:szCs w:val="20"/>
+        </w:rPr>
         <w:t xml:space="preserve"> </w:t>
       </w:r>
-    </w:p>
-    <w:p>
-      <w:pPr>
-        <w:autoSpaceDE w:val="0"/>
-        <w:autoSpaceDN w:val="0"/>
-        <w:adjustRightInd w:val="0"/>
+      <w:r>
         <w:rPr>
           <w:rFonts w:ascii="Lora" w:hAnsi="Lora"/>
           <w:b/>
@@ -3284,25 +3375,7 @@
           <w:sz w:val="20"/>
           <w:szCs w:val="20"/>
         </w:rPr>
-      </w:pPr>
-      <w:r>
-        <w:rPr>
-          <w:rFonts w:ascii="Lora" w:hAnsi="Lora"/>
-          <w:sz w:val="20"/>
-          <w:szCs w:val="20"/>
-        </w:rPr>
-        <w:t xml:space="preserve">Đăng ký Chuyên đề học tập: </w:t>
-      </w:r>
-      <w:r>
-        <w:rPr>
-          <w:rFonts w:ascii="Lora" w:hAnsi="Lora"/>
-          <w:b/>
-          <w:bCs/>
-          <w:color w:val="FF0000"/>
-          <w:sz w:val="20"/>
-          <w:szCs w:val="20"/>
-        </w:rPr>
-        <w:t>Toán – Hóa – Sinh.</w:t>
+        <w:t>MonChuyenDe</w:t>
       </w:r>
     </w:p>
     <w:tbl>
@@ -3453,15 +3526,7 @@
                 <w:sz w:val="20"/>
                 <w:szCs w:val="20"/>
               </w:rPr>
-              <w:t xml:space="preserve">Phiếu báo điểm xét tuyển </w:t>
-            </w:r>
-            <w:r>
-              <w:rPr>
-                <w:rFonts w:ascii="Lora" w:hAnsi="Lora"/>
-                <w:sz w:val="20"/>
-                <w:szCs w:val="20"/>
-              </w:rPr>
-              <w:t xml:space="preserve">vào lớp 10 THPT năm học 2022-2023 </w:t>
+              <w:t xml:space="preserve">Phiếu báo điểm xét tuyển vào lớp 10 THPT năm học 2022-2023 </w:t>
             </w:r>
             <w:r>
               <w:rPr>
@@ -3797,7 +3862,7 @@
                 <w:sz w:val="20"/>
                 <w:szCs w:val="20"/>
               </w:rPr>
-              <w:t>30</w:t>
+              <w:t>now_date</w:t>
             </w:r>
             <w:r>
               <w:rPr>
@@ -3820,7 +3885,7 @@
                 <w:sz w:val="20"/>
                 <w:szCs w:val="20"/>
               </w:rPr>
-              <w:t>06</w:t>
+              <w:t>now_month</w:t>
             </w:r>
             <w:r>
               <w:rPr>
@@ -3843,20 +3908,7 @@
                 <w:sz w:val="20"/>
                 <w:szCs w:val="20"/>
               </w:rPr>
-              <w:t>20</w:t>
-            </w:r>
-            <w:r>
-              <w:rPr>
-                <w:rFonts w:ascii="Lora" w:hAnsi="Lora"/>
-                <w:b/>
-                <w:bCs/>
-                <w:i/>
-                <w:iCs/>
-                <w:color w:val="FF0000"/>
-                <w:sz w:val="20"/>
-                <w:szCs w:val="20"/>
-              </w:rPr>
-              <w:t>22</w:t>
+              <w:t>now_year</w:t>
             </w:r>
           </w:p>
           <w:p>
@@ -3936,8 +3988,8 @@
 </file>
 
 <file path=word/numbering.xml><?xml version="1.0" encoding="utf-8"?>
-<w:numbering xmlns:wpc="http://schemas.microsoft.com/office/word/2010/wordprocessingCanvas" xmlns:cx="http://schemas.microsoft.com/office/drawing/2014/chartex" xmlns:cx1="http://schemas.microsoft.com/office/drawing/2015/9/8/chartex" xmlns:cx2="http://schemas.microsoft.com/office/drawing/2015/10/21/chartex" xmlns:cx3="http://schemas.microsoft.com/office/drawing/2016/5/9/chartex" xmlns:cx4="http://schemas.microsoft.com/office/drawing/2016/5/10/chartex" xmlns:cx5="http://schemas.microsoft.com/office/drawing/2016/5/11/chartex" xmlns:cx6="http://schemas.microsoft.com/office/drawing/2016/5/12/chartex" xmlns:cx7="http://schemas.microsoft.com/office/drawing/2016/5/13/chartex" xmlns:cx8="http://schemas.microsoft.com/office/drawing/2016/5/14/chartex" xmlns:mc="http://schemas.openxmlformats.org/markup-compatibility/2006" xmlns:aink="http://schemas.microsoft.com/office/drawing/2016/ink" xmlns:am3d="http://schemas.microsoft.com/office/drawing/2017/model3d" xmlns:o="urn:schemas-microsoft-com:office:office" xmlns:r="http://schemas.openxmlformats.org/officeDocument/2006/relationships" xmlns:m="http://schemas.openxmlformats.org/officeDocument/2006/math" xmlns:v="urn:schemas-microsoft-com:vml" xmlns:wp14="http://schemas.microsoft.com/office/word/2010/wordprocessingDrawing" xmlns:wp="http://schemas.openxmlformats.org/drawingml/2006/wordprocessingDrawing" xmlns:w10="urn:schemas-microsoft-com:office:word" xmlns:w="http://schemas.openxmlformats.org/wordprocessingml/2006/main" xmlns:w14="http://schemas.microsoft.com/office/word/2010/wordml" xmlns:w15="http://schemas.microsoft.com/office/word/2012/wordml" xmlns:w16cex="http://schemas.microsoft.com/office/word/2018/wordml/cex" xmlns:w16cid="http://schemas.microsoft.com/office/word/2016/wordml/cid" xmlns:w16="http://schemas.microsoft.com/office/word/2018/wordml" xmlns:w16sdtdh="http://schemas.microsoft.com/office/word/2020/wordml/sdtdatahash" xmlns:w16se="http://schemas.microsoft.com/office/word/2015/wordml/symex" xmlns:wpg="http://schemas.microsoft.com/office/word/2010/wordprocessingGroup" xmlns:wpi="http://schemas.microsoft.com/office/word/2010/wordprocessingInk" xmlns:wne="http://schemas.microsoft.com/office/word/2006/wordml" xmlns:wps="http://schemas.microsoft.com/office/word/2010/wordprocessingShape" mc:Ignorable="w14 w15 w16se w16cid w16 w16cex w16sdtdh wp14">
-  <w:abstractNum w:abstractNumId="0" w15:restartNumberingAfterBreak="0">
+<w:numbering xmlns:wpc="http://schemas.microsoft.com/office/word/2010/wordprocessingCanvas" xmlns:mo="http://schemas.microsoft.com/office/mac/office/2008/main" xmlns:mc="http://schemas.openxmlformats.org/markup-compatibility/2006" xmlns:mv="urn:schemas-microsoft-com:mac:vml" xmlns:o="urn:schemas-microsoft-com:office:office" xmlns:r="http://schemas.openxmlformats.org/officeDocument/2006/relationships" xmlns:m="http://schemas.openxmlformats.org/officeDocument/2006/math" xmlns:v="urn:schemas-microsoft-com:vml" xmlns:wp14="http://schemas.microsoft.com/office/word/2010/wordprocessingDrawing" xmlns:wp="http://schemas.openxmlformats.org/drawingml/2006/wordprocessingDrawing" xmlns:w10="urn:schemas-microsoft-com:office:word" xmlns:w="http://schemas.openxmlformats.org/wordprocessingml/2006/main" xmlns:w14="http://schemas.microsoft.com/office/word/2010/wordml" xmlns:w15="http://schemas.microsoft.com/office/word/2012/wordml" xmlns:wpg="http://schemas.microsoft.com/office/word/2010/wordprocessingGroup" xmlns:wpi="http://schemas.microsoft.com/office/word/2010/wordprocessingInk" xmlns:wne="http://schemas.microsoft.com/office/word/2006/wordml" xmlns:wps="http://schemas.microsoft.com/office/word/2010/wordprocessingShape" mc:Ignorable="w14 w15 wp14">
+  <w:abstractNum w:abstractNumId="0">
     <w:nsid w:val="00000001"/>
     <w:multiLevelType w:val="hybridMultilevel"/>
     <w:tmpl w:val="FFFFFFFF"/>
@@ -3991,7 +4043,7 @@
       <w:lvlJc w:val="left"/>
     </w:lvl>
   </w:abstractNum>
-  <w:abstractNum w:abstractNumId="1" w15:restartNumberingAfterBreak="0">
+  <w:abstractNum w:abstractNumId="1">
     <w:nsid w:val="00000002"/>
     <w:multiLevelType w:val="hybridMultilevel"/>
     <w:tmpl w:val="FFFFFFFF"/>
@@ -4045,7 +4097,7 @@
       <w:lvlJc w:val="left"/>
     </w:lvl>
   </w:abstractNum>
-  <w:abstractNum w:abstractNumId="2" w15:restartNumberingAfterBreak="0">
+  <w:abstractNum w:abstractNumId="2">
     <w:nsid w:val="00000003"/>
     <w:multiLevelType w:val="hybridMultilevel"/>
     <w:tmpl w:val="FFFFFFFF"/>
@@ -4099,7 +4151,7 @@
       <w:lvlJc w:val="left"/>
     </w:lvl>
   </w:abstractNum>
-  <w:abstractNum w:abstractNumId="3" w15:restartNumberingAfterBreak="0">
+  <w:abstractNum w:abstractNumId="3">
     <w:nsid w:val="00000004"/>
     <w:multiLevelType w:val="hybridMultilevel"/>
     <w:tmpl w:val="FFFFFFFF"/>
@@ -4153,7 +4205,7 @@
       <w:lvlJc w:val="left"/>
     </w:lvl>
   </w:abstractNum>
-  <w:abstractNum w:abstractNumId="4" w15:restartNumberingAfterBreak="0">
+  <w:abstractNum w:abstractNumId="4">
     <w:nsid w:val="00000005"/>
     <w:multiLevelType w:val="hybridMultilevel"/>
     <w:tmpl w:val="FFFFFFFF"/>
@@ -4207,7 +4259,7 @@
       <w:lvlJc w:val="left"/>
     </w:lvl>
   </w:abstractNum>
-  <w:abstractNum w:abstractNumId="5" w15:restartNumberingAfterBreak="0">
+  <w:abstractNum w:abstractNumId="5">
     <w:nsid w:val="0C1F429F"/>
     <w:multiLevelType w:val="hybridMultilevel"/>
     <w:tmpl w:val="430CB774"/>
@@ -4320,7 +4372,7 @@
       </w:rPr>
     </w:lvl>
   </w:abstractNum>
-  <w:abstractNum w:abstractNumId="6" w15:restartNumberingAfterBreak="0">
+  <w:abstractNum w:abstractNumId="6">
     <w:nsid w:val="25445120"/>
     <w:multiLevelType w:val="multilevel"/>
     <w:tmpl w:val="E670F1E4"/>
@@ -4415,7 +4467,7 @@
       </w:pPr>
     </w:lvl>
   </w:abstractNum>
-  <w:abstractNum w:abstractNumId="7" w15:restartNumberingAfterBreak="0">
+  <w:abstractNum w:abstractNumId="7">
     <w:nsid w:val="5F337D99"/>
     <w:multiLevelType w:val="hybridMultilevel"/>
     <w:tmpl w:val="57667C4C"/>
@@ -4508,7 +4560,7 @@
       </w:pPr>
     </w:lvl>
   </w:abstractNum>
-  <w:abstractNum w:abstractNumId="8" w15:restartNumberingAfterBreak="0">
+  <w:abstractNum w:abstractNumId="8">
     <w:nsid w:val="65AB0CA3"/>
     <w:multiLevelType w:val="multilevel"/>
     <w:tmpl w:val="E670F1E4"/>
@@ -4603,7 +4655,7 @@
       </w:pPr>
     </w:lvl>
   </w:abstractNum>
-  <w:abstractNum w:abstractNumId="9" w15:restartNumberingAfterBreak="0">
+  <w:abstractNum w:abstractNumId="9">
     <w:nsid w:val="7DAB63E8"/>
     <w:multiLevelType w:val="multilevel"/>
     <w:tmpl w:val="E670F1E4"/>
@@ -4732,7 +4784,7 @@
 </file>
 
 <file path=word/styles.xml><?xml version="1.0" encoding="utf-8"?>
-<w:styles xmlns:mc="http://schemas.openxmlformats.org/markup-compatibility/2006" xmlns:r="http://schemas.openxmlformats.org/officeDocument/2006/relationships" xmlns:w="http://schemas.openxmlformats.org/wordprocessingml/2006/main" xmlns:w14="http://schemas.microsoft.com/office/word/2010/wordml" xmlns:w15="http://schemas.microsoft.com/office/word/2012/wordml" xmlns:w16cex="http://schemas.microsoft.com/office/word/2018/wordml/cex" xmlns:w16cid="http://schemas.microsoft.com/office/word/2016/wordml/cid" xmlns:w16="http://schemas.microsoft.com/office/word/2018/wordml" xmlns:w16sdtdh="http://schemas.microsoft.com/office/word/2020/wordml/sdtdatahash" xmlns:w16se="http://schemas.microsoft.com/office/word/2015/wordml/symex" mc:Ignorable="w14 w15 w16se w16cid w16 w16cex w16sdtdh">
+<w:styles xmlns:mc="http://schemas.openxmlformats.org/markup-compatibility/2006" xmlns:r="http://schemas.openxmlformats.org/officeDocument/2006/relationships" xmlns:w="http://schemas.openxmlformats.org/wordprocessingml/2006/main" xmlns:w14="http://schemas.microsoft.com/office/word/2010/wordml" xmlns:w15="http://schemas.microsoft.com/office/word/2012/wordml" mc:Ignorable="w14 w15">
   <w:docDefaults>
     <w:rPrDefault>
       <w:rPr>
@@ -4742,7 +4794,7 @@
     </w:rPrDefault>
     <w:pPrDefault/>
   </w:docDefaults>
-  <w:latentStyles w:defLockedState="0" w:defUIPriority="0" w:defSemiHidden="0" w:defUnhideWhenUsed="0" w:defQFormat="0" w:count="376">
+  <w:latentStyles w:defLockedState="0" w:defUIPriority="0" w:defSemiHidden="0" w:defUnhideWhenUsed="0" w:defQFormat="0" w:count="382">
     <w:lsdException w:name="Normal" w:qFormat="1"/>
     <w:lsdException w:name="heading 1" w:qFormat="1"/>
     <w:lsdException w:name="heading 2" w:qFormat="1"/>
@@ -5020,9 +5072,6 @@
     <w:lsdException w:name="List Table 7 Colorful Accent 6" w:uiPriority="52"/>
     <w:lsdException w:name="Mention" w:semiHidden="1" w:uiPriority="99" w:unhideWhenUsed="1"/>
     <w:lsdException w:name="Smart Hyperlink" w:semiHidden="1" w:uiPriority="99" w:unhideWhenUsed="1"/>
-    <w:lsdException w:name="Hashtag" w:semiHidden="1" w:uiPriority="99" w:unhideWhenUsed="1"/>
-    <w:lsdException w:name="Unresolved Mention" w:semiHidden="1" w:uiPriority="99" w:unhideWhenUsed="1"/>
-    <w:lsdException w:name="Smart Link" w:semiHidden="1" w:uiPriority="99" w:unhideWhenUsed="1"/>
   </w:latentStyles>
   <w:style w:type="paragraph" w:default="1" w:styleId="Normal">
     <w:name w:val="Normal"/>
@@ -5267,6 +5316,7 @@
       <w:szCs w:val="22"/>
     </w:rPr>
     <w:tblPr>
+      <w:tblInd w:w="0" w:type="dxa"/>
       <w:tblBorders>
         <w:top w:val="single" w:sz="4" w:space="0" w:color="auto"/>
         <w:left w:val="single" w:sz="4" w:space="0" w:color="auto"/>
@@ -5275,6 +5325,12 @@
         <w:insideH w:val="single" w:sz="4" w:space="0" w:color="auto"/>
         <w:insideV w:val="single" w:sz="4" w:space="0" w:color="auto"/>
       </w:tblBorders>
+      <w:tblCellMar>
+        <w:top w:w="0" w:type="dxa"/>
+        <w:left w:w="108" w:type="dxa"/>
+        <w:bottom w:w="0" w:type="dxa"/>
+        <w:right w:w="108" w:type="dxa"/>
+      </w:tblCellMar>
     </w:tblPr>
   </w:style>
   <w:style w:type="character" w:customStyle="1" w:styleId="CharChar">

</xml_diff>